<commit_message>
auto layout constraints issue has been sorted
</commit_message>
<xml_diff>
--- a/P9_02_TechnicalRequirements/Technical Requirements document.docx
+++ b/P9_02_TechnicalRequirements/Technical Requirements document.docx
@@ -164,7 +164,7 @@
           <w:szCs w:val="56"/>
         </w:rPr>
       </w:pPr>
-      <w:bookmarkStart w:id="0" w:name="_Toc33293904"/>
+      <w:bookmarkStart w:id="0" w:name="_Toc33473745"/>
       <w:proofErr w:type="spellStart"/>
       <w:r>
         <w:rPr>
@@ -213,7 +213,7 @@
           <w:szCs w:val="40"/>
         </w:rPr>
       </w:pPr>
-      <w:bookmarkStart w:id="1" w:name="_Toc33293905"/>
+      <w:bookmarkStart w:id="1" w:name="_Toc33473746"/>
       <w:r>
         <w:rPr>
           <w:b w:val="0"/>
@@ -496,6 +496,7 @@
           <w:docPartGallery w:val="Table of Contents"/>
         </w:docPartObj>
       </w:sdtPr>
+      <w:sdtEndPr/>
       <w:sdtContent>
         <w:p>
           <w:pPr>
@@ -552,8 +553,6 @@
             <w:t xml:space="preserve"> </w:t>
           </w:r>
         </w:p>
-        <w:bookmarkStart w:id="2" w:name="_GoBack"/>
-        <w:bookmarkEnd w:id="2"/>
         <w:p>
           <w:pPr>
             <w:pStyle w:val="TOC1"/>
@@ -577,7 +576,7 @@
           <w:r>
             <w:fldChar w:fldCharType="separate"/>
           </w:r>
-          <w:hyperlink w:anchor="_Toc33293904" w:history="1">
+          <w:hyperlink w:anchor="_Toc33473745" w:history="1">
             <w:r>
               <w:rPr>
                 <w:rStyle w:val="Hyperlink"/>
@@ -604,7 +603,7 @@
                 <w:noProof/>
                 <w:webHidden/>
               </w:rPr>
-              <w:instrText xml:space="preserve"> PAGEREF _Toc33293904 \h </w:instrText>
+              <w:instrText xml:space="preserve"> PAGEREF _Toc33473745 \h </w:instrText>
             </w:r>
             <w:r>
               <w:rPr>
@@ -649,7 +648,7 @@
               <w:sz w:val="24"/>
             </w:rPr>
           </w:pPr>
-          <w:hyperlink w:anchor="_Toc33293905" w:history="1">
+          <w:hyperlink w:anchor="_Toc33473746" w:history="1">
             <w:r>
               <w:rPr>
                 <w:rStyle w:val="Hyperlink"/>
@@ -676,7 +675,7 @@
                 <w:noProof/>
                 <w:webHidden/>
               </w:rPr>
-              <w:instrText xml:space="preserve"> PAGEREF _Toc33293905 \h </w:instrText>
+              <w:instrText xml:space="preserve"> PAGEREF _Toc33473746 \h </w:instrText>
             </w:r>
             <w:r>
               <w:rPr>
@@ -721,7 +720,7 @@
               <w:sz w:val="24"/>
             </w:rPr>
           </w:pPr>
-          <w:hyperlink w:anchor="_Toc33293906" w:history="1">
+          <w:hyperlink w:anchor="_Toc33473747" w:history="1">
             <w:r>
               <w:rPr>
                 <w:rStyle w:val="Hyperlink"/>
@@ -748,7 +747,7 @@
                 <w:noProof/>
                 <w:webHidden/>
               </w:rPr>
-              <w:instrText xml:space="preserve"> PAGEREF _Toc33293906 \h </w:instrText>
+              <w:instrText xml:space="preserve"> PAGEREF _Toc33473747 \h </w:instrText>
             </w:r>
             <w:r>
               <w:rPr>
@@ -793,7 +792,7 @@
               <w:sz w:val="24"/>
             </w:rPr>
           </w:pPr>
-          <w:hyperlink w:anchor="_Toc33293907" w:history="1">
+          <w:hyperlink w:anchor="_Toc33473748" w:history="1">
             <w:r>
               <w:rPr>
                 <w:rStyle w:val="Hyperlink"/>
@@ -820,7 +819,7 @@
                 <w:noProof/>
                 <w:webHidden/>
               </w:rPr>
-              <w:instrText xml:space="preserve"> PAGEREF _Toc33293907 \h </w:instrText>
+              <w:instrText xml:space="preserve"> PAGEREF _Toc33473748 \h </w:instrText>
             </w:r>
             <w:r>
               <w:rPr>
@@ -864,7 +863,7 @@
               <w:sz w:val="24"/>
             </w:rPr>
           </w:pPr>
-          <w:hyperlink w:anchor="_Toc33293908" w:history="1">
+          <w:hyperlink w:anchor="_Toc33473749" w:history="1">
             <w:r>
               <w:rPr>
                 <w:rStyle w:val="Hyperlink"/>
@@ -891,7 +890,7 @@
                 <w:noProof/>
                 <w:webHidden/>
               </w:rPr>
-              <w:instrText xml:space="preserve"> PAGEREF _Toc33293908 \h </w:instrText>
+              <w:instrText xml:space="preserve"> PAGEREF _Toc33473749 \h </w:instrText>
             </w:r>
             <w:r>
               <w:rPr>
@@ -935,7 +934,7 @@
               <w:sz w:val="24"/>
             </w:rPr>
           </w:pPr>
-          <w:hyperlink w:anchor="_Toc33293909" w:history="1">
+          <w:hyperlink w:anchor="_Toc33473750" w:history="1">
             <w:r>
               <w:rPr>
                 <w:rStyle w:val="Hyperlink"/>
@@ -962,7 +961,7 @@
                 <w:noProof/>
                 <w:webHidden/>
               </w:rPr>
-              <w:instrText xml:space="preserve"> PAGEREF _Toc33293909 \h </w:instrText>
+              <w:instrText xml:space="preserve"> PAGEREF _Toc33473750 \h </w:instrText>
             </w:r>
             <w:r>
               <w:rPr>
@@ -1006,7 +1005,7 @@
               <w:sz w:val="24"/>
             </w:rPr>
           </w:pPr>
-          <w:hyperlink w:anchor="_Toc33293910" w:history="1">
+          <w:hyperlink w:anchor="_Toc33473751" w:history="1">
             <w:r>
               <w:rPr>
                 <w:rStyle w:val="Hyperlink"/>
@@ -1033,7 +1032,7 @@
                 <w:noProof/>
                 <w:webHidden/>
               </w:rPr>
-              <w:instrText xml:space="preserve"> PAGEREF _Toc33293910 \h </w:instrText>
+              <w:instrText xml:space="preserve"> PAGEREF _Toc33473751 \h </w:instrText>
             </w:r>
             <w:r>
               <w:rPr>
@@ -1077,7 +1076,7 @@
               <w:sz w:val="24"/>
             </w:rPr>
           </w:pPr>
-          <w:hyperlink w:anchor="_Toc33293911" w:history="1">
+          <w:hyperlink w:anchor="_Toc33473752" w:history="1">
             <w:r>
               <w:rPr>
                 <w:rStyle w:val="Hyperlink"/>
@@ -1104,7 +1103,7 @@
                 <w:noProof/>
                 <w:webHidden/>
               </w:rPr>
-              <w:instrText xml:space="preserve"> PAGEREF _Toc33293911 \h </w:instrText>
+              <w:instrText xml:space="preserve"> PAGEREF _Toc33473752 \h </w:instrText>
             </w:r>
             <w:r>
               <w:rPr>
@@ -1149,7 +1148,7 @@
               <w:sz w:val="24"/>
             </w:rPr>
           </w:pPr>
-          <w:hyperlink w:anchor="_Toc33293912" w:history="1">
+          <w:hyperlink w:anchor="_Toc33473753" w:history="1">
             <w:r>
               <w:rPr>
                 <w:rStyle w:val="Hyperlink"/>
@@ -1176,7 +1175,7 @@
                 <w:noProof/>
                 <w:webHidden/>
               </w:rPr>
-              <w:instrText xml:space="preserve"> PAGEREF _Toc33293912 \h </w:instrText>
+              <w:instrText xml:space="preserve"> PAGEREF _Toc33473753 \h </w:instrText>
             </w:r>
             <w:r>
               <w:rPr>
@@ -1220,7 +1219,7 @@
               <w:sz w:val="24"/>
             </w:rPr>
           </w:pPr>
-          <w:hyperlink w:anchor="_Toc33293913" w:history="1">
+          <w:hyperlink w:anchor="_Toc33473754" w:history="1">
             <w:r>
               <w:rPr>
                 <w:rStyle w:val="Hyperlink"/>
@@ -1247,7 +1246,7 @@
                 <w:noProof/>
                 <w:webHidden/>
               </w:rPr>
-              <w:instrText xml:space="preserve"> PAGEREF _Toc33293913 \h </w:instrText>
+              <w:instrText xml:space="preserve"> PAGEREF _Toc33473754 \h </w:instrText>
             </w:r>
             <w:r>
               <w:rPr>
@@ -1291,7 +1290,7 @@
               <w:sz w:val="24"/>
             </w:rPr>
           </w:pPr>
-          <w:hyperlink w:anchor="_Toc33293914" w:history="1">
+          <w:hyperlink w:anchor="_Toc33473755" w:history="1">
             <w:r>
               <w:rPr>
                 <w:rStyle w:val="Hyperlink"/>
@@ -1318,7 +1317,7 @@
                 <w:noProof/>
                 <w:webHidden/>
               </w:rPr>
-              <w:instrText xml:space="preserve"> PAGEREF _Toc33293914 \h </w:instrText>
+              <w:instrText xml:space="preserve"> PAGEREF _Toc33473755 \h </w:instrText>
             </w:r>
             <w:r>
               <w:rPr>
@@ -1363,7 +1362,7 @@
               <w:sz w:val="24"/>
             </w:rPr>
           </w:pPr>
-          <w:hyperlink w:anchor="_Toc33293915" w:history="1">
+          <w:hyperlink w:anchor="_Toc33473756" w:history="1">
             <w:r>
               <w:rPr>
                 <w:rStyle w:val="Hyperlink"/>
@@ -1390,7 +1389,7 @@
                 <w:noProof/>
                 <w:webHidden/>
               </w:rPr>
-              <w:instrText xml:space="preserve"> PAGEREF _Toc33293915 \h </w:instrText>
+              <w:instrText xml:space="preserve"> PAGEREF _Toc33473756 \h </w:instrText>
             </w:r>
             <w:r>
               <w:rPr>
@@ -1435,7 +1434,7 @@
               <w:sz w:val="24"/>
             </w:rPr>
           </w:pPr>
-          <w:hyperlink w:anchor="_Toc33293916" w:history="1">
+          <w:hyperlink w:anchor="_Toc33473757" w:history="1">
             <w:r>
               <w:rPr>
                 <w:rStyle w:val="Hyperlink"/>
@@ -1462,7 +1461,7 @@
                 <w:noProof/>
                 <w:webHidden/>
               </w:rPr>
-              <w:instrText xml:space="preserve"> PAGEREF _Toc33293916 \h </w:instrText>
+              <w:instrText xml:space="preserve"> PAGEREF _Toc33473757 \h </w:instrText>
             </w:r>
             <w:r>
               <w:rPr>
@@ -1506,7 +1505,7 @@
               <w:sz w:val="24"/>
             </w:rPr>
           </w:pPr>
-          <w:hyperlink w:anchor="_Toc33293917" w:history="1">
+          <w:hyperlink w:anchor="_Toc33473758" w:history="1">
             <w:r>
               <w:rPr>
                 <w:rStyle w:val="Hyperlink"/>
@@ -1533,7 +1532,7 @@
                 <w:noProof/>
                 <w:webHidden/>
               </w:rPr>
-              <w:instrText xml:space="preserve"> PAGEREF _Toc33293917 \h </w:instrText>
+              <w:instrText xml:space="preserve"> PAGEREF _Toc33473758 \h </w:instrText>
             </w:r>
             <w:r>
               <w:rPr>
@@ -1577,7 +1576,7 @@
               <w:sz w:val="24"/>
             </w:rPr>
           </w:pPr>
-          <w:hyperlink w:anchor="_Toc33293918" w:history="1">
+          <w:hyperlink w:anchor="_Toc33473759" w:history="1">
             <w:r>
               <w:rPr>
                 <w:rStyle w:val="Hyperlink"/>
@@ -1604,7 +1603,7 @@
                 <w:noProof/>
                 <w:webHidden/>
               </w:rPr>
-              <w:instrText xml:space="preserve"> PAGEREF _Toc33293918 \h </w:instrText>
+              <w:instrText xml:space="preserve"> PAGEREF _Toc33473759 \h </w:instrText>
             </w:r>
             <w:r>
               <w:rPr>
@@ -1649,7 +1648,7 @@
               <w:sz w:val="24"/>
             </w:rPr>
           </w:pPr>
-          <w:hyperlink w:anchor="_Toc33293919" w:history="1">
+          <w:hyperlink w:anchor="_Toc33473760" w:history="1">
             <w:r>
               <w:rPr>
                 <w:rStyle w:val="Hyperlink"/>
@@ -1676,7 +1675,7 @@
                 <w:noProof/>
                 <w:webHidden/>
               </w:rPr>
-              <w:instrText xml:space="preserve"> PAGEREF _Toc33293919 \h </w:instrText>
+              <w:instrText xml:space="preserve"> PAGEREF _Toc33473760 \h </w:instrText>
             </w:r>
             <w:r>
               <w:rPr>
@@ -1720,7 +1719,7 @@
               <w:sz w:val="24"/>
             </w:rPr>
           </w:pPr>
-          <w:hyperlink w:anchor="_Toc33293920" w:history="1">
+          <w:hyperlink w:anchor="_Toc33473761" w:history="1">
             <w:r>
               <w:rPr>
                 <w:rStyle w:val="Hyperlink"/>
@@ -1747,7 +1746,7 @@
                 <w:noProof/>
                 <w:webHidden/>
               </w:rPr>
-              <w:instrText xml:space="preserve"> PAGEREF _Toc33293920 \h </w:instrText>
+              <w:instrText xml:space="preserve"> PAGEREF _Toc33473761 \h </w:instrText>
             </w:r>
             <w:r>
               <w:rPr>
@@ -1791,7 +1790,7 @@
               <w:sz w:val="24"/>
             </w:rPr>
           </w:pPr>
-          <w:hyperlink w:anchor="_Toc33293921" w:history="1">
+          <w:hyperlink w:anchor="_Toc33473762" w:history="1">
             <w:r>
               <w:rPr>
                 <w:rStyle w:val="Hyperlink"/>
@@ -1818,7 +1817,7 @@
                 <w:noProof/>
                 <w:webHidden/>
               </w:rPr>
-              <w:instrText xml:space="preserve"> PAGEREF _Toc33293921 \h </w:instrText>
+              <w:instrText xml:space="preserve"> PAGEREF _Toc33473762 \h </w:instrText>
             </w:r>
             <w:r>
               <w:rPr>
@@ -1862,7 +1861,7 @@
               <w:sz w:val="24"/>
             </w:rPr>
           </w:pPr>
-          <w:hyperlink w:anchor="_Toc33293922" w:history="1">
+          <w:hyperlink w:anchor="_Toc33473763" w:history="1">
             <w:r>
               <w:rPr>
                 <w:rStyle w:val="Hyperlink"/>
@@ -1889,7 +1888,79 @@
                 <w:noProof/>
                 <w:webHidden/>
               </w:rPr>
-              <w:instrText xml:space="preserve"> PAGEREF _Toc33293922 \h </w:instrText>
+              <w:instrText xml:space="preserve"> PAGEREF _Toc33473763 \h </w:instrText>
+            </w:r>
+            <w:r>
+              <w:rPr>
+                <w:noProof/>
+                <w:webHidden/>
+              </w:rPr>
+            </w:r>
+            <w:r>
+              <w:rPr>
+                <w:noProof/>
+                <w:webHidden/>
+              </w:rPr>
+              <w:fldChar w:fldCharType="separate"/>
+            </w:r>
+            <w:r>
+              <w:rPr>
+                <w:noProof/>
+                <w:webHidden/>
+              </w:rPr>
+              <w:t>10</w:t>
+            </w:r>
+            <w:r>
+              <w:rPr>
+                <w:noProof/>
+                <w:webHidden/>
+              </w:rPr>
+              <w:fldChar w:fldCharType="end"/>
+            </w:r>
+          </w:hyperlink>
+        </w:p>
+        <w:p>
+          <w:pPr>
+            <w:pStyle w:val="TOC1"/>
+            <w:tabs>
+              <w:tab w:val="right" w:pos="9616"/>
+            </w:tabs>
+            <w:rPr>
+              <w:rFonts w:asciiTheme="minorHAnsi" w:eastAsiaTheme="minorEastAsia" w:hAnsiTheme="minorHAnsi" w:cstheme="minorBidi"/>
+              <w:b w:val="0"/>
+              <w:noProof/>
+              <w:color w:val="auto"/>
+              <w:sz w:val="24"/>
+            </w:rPr>
+          </w:pPr>
+          <w:hyperlink w:anchor="_Toc33473764" w:history="1">
+            <w:r>
+              <w:rPr>
+                <w:rStyle w:val="Hyperlink"/>
+                <w:noProof/>
+              </w:rPr>
+              <w:t>7- Glossary</w:t>
+            </w:r>
+            <w:r>
+              <w:rPr>
+                <w:noProof/>
+                <w:webHidden/>
+              </w:rPr>
+              <w:tab/>
+            </w:r>
+            <w:r>
+              <w:rPr>
+                <w:noProof/>
+                <w:webHidden/>
+              </w:rPr>
+              <w:fldChar w:fldCharType="begin"/>
+            </w:r>
+            <w:r>
+              <w:rPr>
+                <w:noProof/>
+                <w:webHidden/>
+              </w:rPr>
+              <w:instrText xml:space="preserve"> PAGEREF _Toc33473764 \h </w:instrText>
             </w:r>
             <w:r>
               <w:rPr>
@@ -1922,6 +1993,7 @@
         </w:p>
         <w:p>
           <w:r>
+            <w:lastRenderedPageBreak/>
             <w:fldChar w:fldCharType="end"/>
           </w:r>
         </w:p>
@@ -1953,7 +2025,6 @@
           <w:color w:val="695D45"/>
           <w:sz w:val="28"/>
         </w:rPr>
-        <w:lastRenderedPageBreak/>
         <w:t xml:space="preserve"> </w:t>
       </w:r>
       <w:r>
@@ -1990,11 +2061,11 @@
         <w:spacing w:after="0"/>
         <w:ind w:left="-5" w:right="0"/>
       </w:pPr>
-      <w:bookmarkStart w:id="3" w:name="_Toc33293906"/>
+      <w:bookmarkStart w:id="2" w:name="_Toc33473747"/>
       <w:r>
         <w:t>1- Versions</w:t>
       </w:r>
-      <w:bookmarkEnd w:id="3"/>
+      <w:bookmarkEnd w:id="2"/>
       <w:r>
         <w:t xml:space="preserve">  </w:t>
       </w:r>
@@ -2429,7 +2500,7 @@
           <w:szCs w:val="52"/>
         </w:rPr>
       </w:pPr>
-      <w:bookmarkStart w:id="4" w:name="_Toc33293907"/>
+      <w:bookmarkStart w:id="3" w:name="_Toc33473748"/>
       <w:r>
         <w:rPr>
           <w:sz w:val="52"/>
@@ -2437,7 +2508,7 @@
         </w:rPr>
         <w:t>2- Introduction</w:t>
       </w:r>
-      <w:bookmarkEnd w:id="4"/>
+      <w:bookmarkEnd w:id="3"/>
       <w:r>
         <w:rPr>
           <w:sz w:val="52"/>
@@ -2455,7 +2526,7 @@
           <w:szCs w:val="40"/>
         </w:rPr>
       </w:pPr>
-      <w:bookmarkStart w:id="5" w:name="_Toc33293908"/>
+      <w:bookmarkStart w:id="4" w:name="_Toc33473749"/>
       <w:r>
         <w:rPr>
           <w:sz w:val="40"/>
@@ -2463,7 +2534,7 @@
         </w:rPr>
         <w:t>2.1 Document Purpose</w:t>
       </w:r>
-      <w:bookmarkEnd w:id="5"/>
+      <w:bookmarkEnd w:id="4"/>
       <w:r>
         <w:rPr>
           <w:sz w:val="40"/>
@@ -2501,7 +2572,7 @@
           <w:szCs w:val="40"/>
         </w:rPr>
       </w:pPr>
-      <w:bookmarkStart w:id="6" w:name="_Toc33293909"/>
+      <w:bookmarkStart w:id="5" w:name="_Toc33473750"/>
       <w:r>
         <w:rPr>
           <w:sz w:val="40"/>
@@ -2509,7 +2580,7 @@
         </w:rPr>
         <w:t>2.2 Client Needs</w:t>
       </w:r>
-      <w:bookmarkEnd w:id="6"/>
+      <w:bookmarkEnd w:id="5"/>
       <w:r>
         <w:rPr>
           <w:sz w:val="40"/>
@@ -2527,7 +2598,7 @@
           <w:szCs w:val="32"/>
         </w:rPr>
       </w:pPr>
-      <w:bookmarkStart w:id="7" w:name="_Toc33293910"/>
+      <w:bookmarkStart w:id="6" w:name="_Toc33473751"/>
       <w:r>
         <w:rPr>
           <w:sz w:val="32"/>
@@ -2535,7 +2606,7 @@
         </w:rPr>
         <w:t>2.2.1 Context</w:t>
       </w:r>
-      <w:bookmarkEnd w:id="7"/>
+      <w:bookmarkEnd w:id="6"/>
       <w:r>
         <w:rPr>
           <w:sz w:val="32"/>
@@ -2596,7 +2667,7 @@
           <w:szCs w:val="32"/>
         </w:rPr>
       </w:pPr>
-      <w:bookmarkStart w:id="8" w:name="_Toc33293911"/>
+      <w:bookmarkStart w:id="7" w:name="_Toc33473752"/>
       <w:r>
         <w:rPr>
           <w:sz w:val="32"/>
@@ -2604,7 +2675,7 @@
         </w:rPr>
         <w:t>2.2.2 Stakes and Objectives</w:t>
       </w:r>
-      <w:bookmarkEnd w:id="8"/>
+      <w:bookmarkEnd w:id="7"/>
       <w:r>
         <w:rPr>
           <w:b w:val="0"/>
@@ -2633,19 +2704,21 @@
       </w:pPr>
       <w:r>
         <w:rPr>
-          <w:sz w:val="28"/>
-          <w:szCs w:val="28"/>
-        </w:rPr>
-        <w:t>Market GO</w:t>
-      </w:r>
-      <w:r>
-        <w:rPr>
           <w:rFonts w:ascii="Calibri" w:eastAsia="Calibri" w:hAnsi="Calibri" w:cs="Calibri"/>
           <w:color w:val="545454"/>
           <w:sz w:val="28"/>
           <w:szCs w:val="28"/>
         </w:rPr>
-        <w:t xml:space="preserve"> is looking for a way to market various products to movie lovers. </w:t>
+        <w:t xml:space="preserve">• Display a list of movies available </w:t>
+      </w:r>
+      <w:r>
+        <w:rPr>
+          <w:rFonts w:ascii="Calibri" w:eastAsia="Calibri" w:hAnsi="Calibri" w:cs="Calibri"/>
+          <w:color w:val="545454"/>
+          <w:sz w:val="28"/>
+          <w:szCs w:val="28"/>
+        </w:rPr>
+        <w:t>to watch</w:t>
       </w:r>
     </w:p>
     <w:p>
@@ -2684,16 +2757,15 @@
           <w:szCs w:val="52"/>
         </w:rPr>
       </w:pPr>
-      <w:bookmarkStart w:id="9" w:name="_Toc33293912"/>
+      <w:bookmarkStart w:id="8" w:name="_Toc33473753"/>
       <w:r>
         <w:rPr>
           <w:sz w:val="52"/>
           <w:szCs w:val="52"/>
         </w:rPr>
-        <w:lastRenderedPageBreak/>
         <w:t>3- General Description of Solution</w:t>
       </w:r>
-      <w:bookmarkEnd w:id="9"/>
+      <w:bookmarkEnd w:id="8"/>
       <w:r>
         <w:rPr>
           <w:sz w:val="52"/>
@@ -2711,7 +2783,7 @@
           <w:szCs w:val="40"/>
         </w:rPr>
       </w:pPr>
-      <w:bookmarkStart w:id="10" w:name="_Toc33293913"/>
+      <w:bookmarkStart w:id="9" w:name="_Toc33473754"/>
       <w:r>
         <w:rPr>
           <w:sz w:val="40"/>
@@ -2719,7 +2791,7 @@
         </w:rPr>
         <w:t>3.1 Operating Principles</w:t>
       </w:r>
-      <w:bookmarkEnd w:id="10"/>
+      <w:bookmarkEnd w:id="9"/>
       <w:r>
         <w:rPr>
           <w:sz w:val="40"/>
@@ -2867,42 +2939,6 @@
     </w:p>
     <w:p>
       <w:pPr>
-        <w:pStyle w:val="ListParagraph"/>
-        <w:numPr>
-          <w:ilvl w:val="0"/>
-          <w:numId w:val="5"/>
-        </w:numPr>
-        <w:spacing w:after="0" w:line="240" w:lineRule="auto"/>
-        <w:rPr>
-          <w:rFonts w:ascii="Calibri" w:eastAsia="Calibri" w:hAnsi="Calibri" w:cs="Calibri"/>
-          <w:color w:val="545454"/>
-          <w:sz w:val="28"/>
-          <w:szCs w:val="28"/>
-          <w:lang w:val="en-GB" w:eastAsia="en-GB"/>
-        </w:rPr>
-      </w:pPr>
-      <w:r>
-        <w:rPr>
-          <w:rFonts w:ascii="Calibri" w:eastAsia="Calibri" w:hAnsi="Calibri" w:cs="Calibri"/>
-          <w:color w:val="545454"/>
-          <w:sz w:val="28"/>
-          <w:szCs w:val="28"/>
-          <w:lang w:val="en-GB" w:eastAsia="en-GB"/>
-        </w:rPr>
-        <w:t>While a user is viewing a movie category listing or details of a particular movie, they are presented with related products that may interest them</w:t>
-      </w:r>
-    </w:p>
-    <w:p>
-      <w:pPr>
-        <w:spacing w:after="406" w:line="259" w:lineRule="auto"/>
-        <w:ind w:left="15"/>
-      </w:pPr>
-      <w:r>
-        <w:t xml:space="preserve">  </w:t>
-      </w:r>
-    </w:p>
-    <w:p>
-      <w:pPr>
         <w:spacing w:after="365" w:line="259" w:lineRule="auto"/>
         <w:ind w:left="15"/>
       </w:pPr>
@@ -2926,7 +2962,7 @@
           <w:szCs w:val="40"/>
         </w:rPr>
       </w:pPr>
-      <w:bookmarkStart w:id="11" w:name="_Toc33293914"/>
+      <w:bookmarkStart w:id="10" w:name="_Toc33473755"/>
       <w:r>
         <w:rPr>
           <w:sz w:val="40"/>
@@ -2934,7 +2970,7 @@
         </w:rPr>
         <w:t>3.2 General Use Case</w:t>
       </w:r>
-      <w:bookmarkEnd w:id="11"/>
+      <w:bookmarkEnd w:id="10"/>
       <w:r>
         <w:rPr>
           <w:sz w:val="40"/>
@@ -3102,7 +3138,6 @@
           <w:szCs w:val="28"/>
           <w:lang w:val="en-GB" w:eastAsia="en-GB"/>
         </w:rPr>
-        <w:lastRenderedPageBreak/>
         <w:t>Customer can add movies to own personal favourite list or add to Watched list with an option to attach a note to the watched movie.</w:t>
       </w:r>
     </w:p>
@@ -3143,7 +3178,7 @@
           <w:szCs w:val="52"/>
         </w:rPr>
       </w:pPr>
-      <w:bookmarkStart w:id="12" w:name="_Toc33293915"/>
+      <w:bookmarkStart w:id="11" w:name="_Toc33473756"/>
       <w:r>
         <w:rPr>
           <w:sz w:val="52"/>
@@ -3158,7 +3193,7 @@
         </w:rPr>
         <w:t>Workflows</w:t>
       </w:r>
-      <w:bookmarkEnd w:id="12"/>
+      <w:bookmarkEnd w:id="11"/>
     </w:p>
     <w:p>
       <w:r>
@@ -3530,7 +3565,6 @@
           </w:tcPr>
           <w:p>
             <w:r>
-              <w:lastRenderedPageBreak/>
               <w:t>4</w:t>
             </w:r>
           </w:p>
@@ -3591,6 +3625,7 @@
           </w:tcPr>
           <w:p>
             <w:r>
+              <w:lastRenderedPageBreak/>
               <w:t>5</w:t>
             </w:r>
           </w:p>
@@ -3945,7 +3980,7 @@
           <w:szCs w:val="52"/>
         </w:rPr>
       </w:pPr>
-      <w:bookmarkStart w:id="13" w:name="_Toc33293916"/>
+      <w:bookmarkStart w:id="12" w:name="_Toc33473757"/>
       <w:r>
         <w:rPr>
           <w:sz w:val="52"/>
@@ -3953,7 +3988,7 @@
         </w:rPr>
         <w:t>5- Software design</w:t>
       </w:r>
-      <w:bookmarkEnd w:id="13"/>
+      <w:bookmarkEnd w:id="12"/>
     </w:p>
     <w:p>
       <w:pPr>
@@ -3973,7 +4008,7 @@
           <w:szCs w:val="40"/>
         </w:rPr>
       </w:pPr>
-      <w:bookmarkStart w:id="14" w:name="_Toc33293917"/>
+      <w:bookmarkStart w:id="13" w:name="_Toc33473758"/>
       <w:r>
         <w:rPr>
           <w:sz w:val="40"/>
@@ -3981,7 +4016,7 @@
         </w:rPr>
         <w:t>5.1- General Principles</w:t>
       </w:r>
-      <w:bookmarkEnd w:id="14"/>
+      <w:bookmarkEnd w:id="13"/>
     </w:p>
     <w:p>
       <w:pPr>
@@ -4010,49 +4045,26 @@
           <w:szCs w:val="28"/>
         </w:rPr>
         <w:br/>
-        <w:t xml:space="preserve">The application will be designed in Swift using XCode version 10 for iOS version 12. For both iPhone and iPad. </w:t>
-      </w:r>
-    </w:p>
-    <w:p>
-      <w:pPr>
-        <w:pStyle w:val="NormalWeb"/>
+        <w:t>The application will be designed in Swift using XCode version 1</w:t>
+      </w:r>
+      <w:r>
         <w:rPr>
           <w:rFonts w:ascii="Calibri" w:eastAsia="Calibri" w:hAnsi="Calibri" w:cs="Calibri"/>
           <w:color w:val="545454"/>
           <w:sz w:val="28"/>
           <w:szCs w:val="28"/>
         </w:rPr>
-      </w:pPr>
-    </w:p>
-    <w:p>
-      <w:pPr>
-        <w:pStyle w:val="Heading2"/>
-        <w:rPr>
-          <w:color w:val="545454"/>
-          <w:sz w:val="40"/>
-          <w:szCs w:val="40"/>
-        </w:rPr>
-      </w:pPr>
-      <w:bookmarkStart w:id="15" w:name="_Toc33293918"/>
-      <w:r>
-        <w:rPr>
-          <w:sz w:val="40"/>
-          <w:szCs w:val="40"/>
-        </w:rPr>
-        <w:t>5.2- Source Structure</w:t>
-      </w:r>
-      <w:bookmarkEnd w:id="15"/>
-    </w:p>
-    <w:p>
-      <w:pPr>
-        <w:pStyle w:val="NormalWeb"/>
+        <w:t>1</w:t>
+      </w:r>
+      <w:r>
         <w:rPr>
           <w:rFonts w:ascii="Calibri" w:eastAsia="Calibri" w:hAnsi="Calibri" w:cs="Calibri"/>
           <w:color w:val="545454"/>
           <w:sz w:val="28"/>
           <w:szCs w:val="28"/>
         </w:rPr>
-      </w:pPr>
+        <w:t xml:space="preserve"> for iOS version 1</w:t>
+      </w:r>
       <w:r>
         <w:rPr>
           <w:rFonts w:ascii="Calibri" w:eastAsia="Calibri" w:hAnsi="Calibri" w:cs="Calibri"/>
@@ -4060,27 +4072,104 @@
           <w:sz w:val="28"/>
           <w:szCs w:val="28"/>
         </w:rPr>
-        <w:t xml:space="preserve">The logic for the structure of the project directories is as follows: </w:t>
-      </w:r>
-    </w:p>
-    <w:p>
-      <w:pPr>
-        <w:pStyle w:val="NormalWeb"/>
+        <w:t>3</w:t>
+      </w:r>
+      <w:r>
         <w:rPr>
           <w:rFonts w:ascii="Calibri" w:eastAsia="Calibri" w:hAnsi="Calibri" w:cs="Calibri"/>
           <w:color w:val="545454"/>
           <w:sz w:val="28"/>
           <w:szCs w:val="28"/>
         </w:rPr>
-      </w:pPr>
-      <w:r>
+        <w:t xml:space="preserve">. For both iPhone and iPad. </w:t>
+      </w:r>
+    </w:p>
+    <w:p>
+      <w:pPr>
+        <w:pStyle w:val="NormalWeb"/>
         <w:rPr>
           <w:rFonts w:ascii="Calibri" w:eastAsia="Calibri" w:hAnsi="Calibri" w:cs="Calibri"/>
           <w:color w:val="545454"/>
           <w:sz w:val="28"/>
           <w:szCs w:val="28"/>
         </w:rPr>
-        <w:t xml:space="preserve">- the source directories are created so as to respect the MVVM design pattern to ensure good coding practices and standards. </w:t>
+      </w:pPr>
+    </w:p>
+    <w:p>
+      <w:pPr>
+        <w:pStyle w:val="Heading2"/>
+        <w:rPr>
+          <w:color w:val="545454"/>
+          <w:sz w:val="40"/>
+          <w:szCs w:val="40"/>
+        </w:rPr>
+      </w:pPr>
+      <w:bookmarkStart w:id="14" w:name="_Toc33473759"/>
+      <w:r>
+        <w:rPr>
+          <w:sz w:val="40"/>
+          <w:szCs w:val="40"/>
+        </w:rPr>
+        <w:t>5.2- Source Structure</w:t>
+      </w:r>
+      <w:bookmarkEnd w:id="14"/>
+    </w:p>
+    <w:p>
+      <w:pPr>
+        <w:pStyle w:val="NormalWeb"/>
+        <w:rPr>
+          <w:rFonts w:ascii="Calibri" w:eastAsia="Calibri" w:hAnsi="Calibri" w:cs="Calibri"/>
+          <w:color w:val="545454"/>
+          <w:sz w:val="28"/>
+          <w:szCs w:val="28"/>
+        </w:rPr>
+      </w:pPr>
+      <w:r>
+        <w:rPr>
+          <w:rFonts w:ascii="Calibri" w:eastAsia="Calibri" w:hAnsi="Calibri" w:cs="Calibri"/>
+          <w:color w:val="545454"/>
+          <w:sz w:val="28"/>
+          <w:szCs w:val="28"/>
+        </w:rPr>
+        <w:t xml:space="preserve">The logic for the structure of the project directories is as follows: </w:t>
+      </w:r>
+    </w:p>
+    <w:p>
+      <w:pPr>
+        <w:pStyle w:val="NormalWeb"/>
+        <w:rPr>
+          <w:rFonts w:ascii="Calibri" w:eastAsia="Calibri" w:hAnsi="Calibri" w:cs="Calibri"/>
+          <w:color w:val="545454"/>
+          <w:sz w:val="28"/>
+          <w:szCs w:val="28"/>
+        </w:rPr>
+      </w:pPr>
+      <w:r>
+        <w:rPr>
+          <w:rFonts w:ascii="Calibri" w:eastAsia="Calibri" w:hAnsi="Calibri" w:cs="Calibri"/>
+          <w:color w:val="545454"/>
+          <w:sz w:val="28"/>
+          <w:szCs w:val="28"/>
+        </w:rPr>
+        <w:t>- the source directories are created so as to respect the M</w:t>
+      </w:r>
+      <w:r>
+        <w:rPr>
+          <w:rFonts w:ascii="Calibri" w:eastAsia="Calibri" w:hAnsi="Calibri" w:cs="Calibri"/>
+          <w:color w:val="545454"/>
+          <w:sz w:val="28"/>
+          <w:szCs w:val="28"/>
+        </w:rPr>
+        <w:t>VC</w:t>
+      </w:r>
+      <w:r>
+        <w:rPr>
+          <w:rFonts w:ascii="Calibri" w:eastAsia="Calibri" w:hAnsi="Calibri" w:cs="Calibri"/>
+          <w:color w:val="545454"/>
+          <w:sz w:val="28"/>
+          <w:szCs w:val="28"/>
+        </w:rPr>
+        <w:t xml:space="preserve"> design pattern to ensure good coding practices and standards. </w:t>
       </w:r>
     </w:p>
     <w:p>
@@ -4104,23 +4193,23 @@
         <w:pStyle w:val="Heading1"/>
         <w:ind w:left="0" w:firstLine="0"/>
       </w:pPr>
-      <w:bookmarkStart w:id="16" w:name="_Toc33293919"/>
+      <w:bookmarkStart w:id="15" w:name="_Toc33473760"/>
       <w:r>
         <w:lastRenderedPageBreak/>
         <w:t>6- Application Design</w:t>
       </w:r>
+      <w:bookmarkEnd w:id="15"/>
+    </w:p>
+    <w:p/>
+    <w:p>
+      <w:pPr>
+        <w:pStyle w:val="Heading2"/>
+      </w:pPr>
+      <w:bookmarkStart w:id="16" w:name="_Toc33473761"/>
+      <w:r>
+        <w:t>6.1- Initial Screen</w:t>
+      </w:r>
       <w:bookmarkEnd w:id="16"/>
-    </w:p>
-    <w:p/>
-    <w:p>
-      <w:pPr>
-        <w:pStyle w:val="Heading2"/>
-      </w:pPr>
-      <w:bookmarkStart w:id="17" w:name="_Toc33293920"/>
-      <w:r>
-        <w:t>6.1- Initial Screen</w:t>
-      </w:r>
-      <w:bookmarkEnd w:id="17"/>
     </w:p>
     <w:p/>
     <w:p>
@@ -4176,12 +4265,12 @@
       <w:pPr>
         <w:pStyle w:val="Heading2"/>
       </w:pPr>
-      <w:bookmarkStart w:id="18" w:name="_Toc33293921"/>
+      <w:bookmarkStart w:id="17" w:name="_Toc33473762"/>
       <w:r>
         <w:lastRenderedPageBreak/>
         <w:t>6.2- Detail Screen</w:t>
       </w:r>
-      <w:bookmarkEnd w:id="18"/>
+      <w:bookmarkEnd w:id="17"/>
     </w:p>
     <w:p>
       <w:pPr>
@@ -4245,7 +4334,7 @@
           <w:szCs w:val="40"/>
         </w:rPr>
       </w:pPr>
-      <w:bookmarkStart w:id="19" w:name="_Toc33293922"/>
+      <w:bookmarkStart w:id="18" w:name="_Toc33473763"/>
       <w:r>
         <w:rPr>
           <w:sz w:val="40"/>
@@ -4254,7 +4343,7 @@
         <w:lastRenderedPageBreak/>
         <w:t>6.3- Action plan and app components</w:t>
       </w:r>
-      <w:bookmarkEnd w:id="19"/>
+      <w:bookmarkEnd w:id="18"/>
     </w:p>
     <w:p/>
     <w:p>
@@ -4348,6 +4437,660 @@
         <w:t xml:space="preserve"> quickly accessible for the user.</w:t>
       </w:r>
     </w:p>
+    <w:p>
+      <w:pPr>
+        <w:ind w:left="360"/>
+        <w:rPr>
+          <w:sz w:val="28"/>
+          <w:szCs w:val="28"/>
+        </w:rPr>
+      </w:pPr>
+    </w:p>
+    <w:p>
+      <w:pPr>
+        <w:ind w:left="360"/>
+        <w:rPr>
+          <w:sz w:val="28"/>
+          <w:szCs w:val="28"/>
+        </w:rPr>
+      </w:pPr>
+    </w:p>
+    <w:p>
+      <w:pPr>
+        <w:pStyle w:val="Heading1"/>
+      </w:pPr>
+      <w:bookmarkStart w:id="19" w:name="_Toc33473764"/>
+      <w:r>
+        <w:t>7- Glossary</w:t>
+      </w:r>
+      <w:bookmarkEnd w:id="19"/>
+    </w:p>
+    <w:p>
+      <w:pPr>
+        <w:pStyle w:val="NormalWeb"/>
+        <w:shd w:val="clear" w:color="auto" w:fill="FFFFFF"/>
+        <w:ind w:left="720"/>
+        <w:rPr>
+          <w:rFonts w:ascii="TimesNewRomanPSMT" w:hAnsi="TimesNewRomanPSMT"/>
+        </w:rPr>
+      </w:pPr>
+    </w:p>
+    <w:tbl>
+      <w:tblPr>
+        <w:tblStyle w:val="TableGrid0"/>
+        <w:tblW w:w="0" w:type="auto"/>
+        <w:tblInd w:w="137" w:type="dxa"/>
+        <w:tblLook w:val="04A0" w:firstRow="1" w:lastRow="0" w:firstColumn="1" w:lastColumn="0" w:noHBand="0" w:noVBand="1"/>
+      </w:tblPr>
+      <w:tblGrid>
+        <w:gridCol w:w="2207"/>
+        <w:gridCol w:w="7272"/>
+      </w:tblGrid>
+      <w:tr>
+        <w:tc>
+          <w:tcPr>
+            <w:tcW w:w="1923" w:type="dxa"/>
+          </w:tcPr>
+          <w:p>
+            <w:pPr>
+              <w:pStyle w:val="NormalWeb"/>
+              <w:rPr>
+                <w:rFonts w:ascii="TimesNewRomanPSMT" w:eastAsiaTheme="minorHAnsi" w:hAnsi="TimesNewRomanPSMT" w:cstheme="minorBidi"/>
+                <w:color w:val="595959" w:themeColor="text1" w:themeTint="A6"/>
+                <w:sz w:val="28"/>
+                <w:szCs w:val="28"/>
+                <w:lang w:val="en-US" w:eastAsia="ja-JP"/>
+              </w:rPr>
+            </w:pPr>
+            <w:r>
+              <w:rPr>
+                <w:rFonts w:ascii="TimesNewRomanPSMT" w:eastAsiaTheme="minorHAnsi" w:hAnsi="TimesNewRomanPSMT" w:cstheme="minorBidi"/>
+                <w:color w:val="595959" w:themeColor="text1" w:themeTint="A6"/>
+                <w:sz w:val="28"/>
+                <w:szCs w:val="28"/>
+                <w:lang w:val="en-US" w:eastAsia="ja-JP"/>
+              </w:rPr>
+              <w:t>Git</w:t>
+            </w:r>
+          </w:p>
+        </w:tc>
+        <w:tc>
+          <w:tcPr>
+            <w:tcW w:w="7556" w:type="dxa"/>
+          </w:tcPr>
+          <w:p>
+            <w:pPr>
+              <w:pStyle w:val="NormalWeb"/>
+              <w:rPr>
+                <w:rFonts w:ascii="TimesNewRomanPSMT" w:eastAsiaTheme="minorHAnsi" w:hAnsi="TimesNewRomanPSMT" w:cstheme="minorBidi"/>
+                <w:color w:val="595959" w:themeColor="text1" w:themeTint="A6"/>
+                <w:sz w:val="28"/>
+                <w:szCs w:val="28"/>
+                <w:lang w:val="en-US" w:eastAsia="ja-JP"/>
+              </w:rPr>
+            </w:pPr>
+            <w:r>
+              <w:rPr>
+                <w:rFonts w:ascii="TimesNewRomanPSMT" w:eastAsiaTheme="minorHAnsi" w:hAnsi="TimesNewRomanPSMT" w:cstheme="minorBidi"/>
+                <w:color w:val="595959" w:themeColor="text1" w:themeTint="A6"/>
+                <w:sz w:val="28"/>
+                <w:szCs w:val="28"/>
+                <w:lang w:val="en-US" w:eastAsia="ja-JP"/>
+              </w:rPr>
+              <w:t>Is a distributed version-control system for tracking changes in source code during software development</w:t>
+            </w:r>
+          </w:p>
+        </w:tc>
+      </w:tr>
+      <w:tr>
+        <w:tc>
+          <w:tcPr>
+            <w:tcW w:w="1923" w:type="dxa"/>
+          </w:tcPr>
+          <w:p>
+            <w:pPr>
+              <w:pStyle w:val="NormalWeb"/>
+              <w:rPr>
+                <w:rFonts w:ascii="TimesNewRomanPSMT" w:eastAsiaTheme="minorHAnsi" w:hAnsi="TimesNewRomanPSMT" w:cstheme="minorBidi"/>
+                <w:color w:val="595959" w:themeColor="text1" w:themeTint="A6"/>
+                <w:sz w:val="28"/>
+                <w:szCs w:val="28"/>
+                <w:lang w:val="en-US" w:eastAsia="ja-JP"/>
+              </w:rPr>
+            </w:pPr>
+            <w:r>
+              <w:rPr>
+                <w:rFonts w:ascii="TimesNewRomanPSMT" w:eastAsiaTheme="minorHAnsi" w:hAnsi="TimesNewRomanPSMT" w:cstheme="minorBidi"/>
+                <w:color w:val="595959" w:themeColor="text1" w:themeTint="A6"/>
+                <w:sz w:val="28"/>
+                <w:szCs w:val="28"/>
+                <w:lang w:val="en-US" w:eastAsia="ja-JP"/>
+              </w:rPr>
+              <w:t>MVC</w:t>
+            </w:r>
+          </w:p>
+        </w:tc>
+        <w:tc>
+          <w:tcPr>
+            <w:tcW w:w="7556" w:type="dxa"/>
+          </w:tcPr>
+          <w:p>
+            <w:pPr>
+              <w:rPr>
+                <w:rFonts w:ascii="TimesNewRomanPSMT" w:eastAsiaTheme="minorHAnsi" w:hAnsi="TimesNewRomanPSMT" w:cstheme="minorBidi"/>
+                <w:color w:val="595959" w:themeColor="text1" w:themeTint="A6"/>
+                <w:sz w:val="28"/>
+                <w:szCs w:val="28"/>
+                <w:lang w:val="en-US" w:eastAsia="ja-JP"/>
+              </w:rPr>
+            </w:pPr>
+            <w:r>
+              <w:rPr>
+                <w:rFonts w:ascii="TimesNewRomanPSMT" w:eastAsiaTheme="minorHAnsi" w:hAnsi="TimesNewRomanPSMT" w:cstheme="minorBidi"/>
+                <w:color w:val="595959" w:themeColor="text1" w:themeTint="A6"/>
+                <w:sz w:val="28"/>
+                <w:szCs w:val="28"/>
+                <w:lang w:val="en-US" w:eastAsia="ja-JP"/>
+              </w:rPr>
+              <w:t>MVC stands for Model, View and Controller. </w:t>
+            </w:r>
+            <w:r>
+              <w:rPr>
+                <w:rFonts w:ascii="TimesNewRomanPSMT" w:eastAsiaTheme="minorHAnsi" w:hAnsi="TimesNewRomanPSMT" w:cstheme="minorBidi"/>
+                <w:color w:val="595959" w:themeColor="text1" w:themeTint="A6"/>
+                <w:sz w:val="28"/>
+                <w:szCs w:val="28"/>
+                <w:lang w:val="en-US" w:eastAsia="ja-JP"/>
+              </w:rPr>
+              <w:t>it is an architectural structur</w:t>
+            </w:r>
+            <w:r>
+              <w:rPr>
+                <w:rFonts w:ascii="TimesNewRomanPSMT" w:eastAsiaTheme="minorHAnsi" w:hAnsi="TimesNewRomanPSMT" w:cstheme="minorBidi"/>
+                <w:color w:val="595959" w:themeColor="text1" w:themeTint="A6"/>
+                <w:sz w:val="28"/>
+                <w:szCs w:val="28"/>
+                <w:lang w:val="en-US" w:eastAsia="ja-JP"/>
+              </w:rPr>
+              <w:t>al</w:t>
+            </w:r>
+            <w:r>
+              <w:rPr>
+                <w:rFonts w:ascii="TimesNewRomanPSMT" w:eastAsiaTheme="minorHAnsi" w:hAnsi="TimesNewRomanPSMT" w:cstheme="minorBidi"/>
+                <w:color w:val="595959" w:themeColor="text1" w:themeTint="A6"/>
+                <w:sz w:val="28"/>
+                <w:szCs w:val="28"/>
+                <w:lang w:val="en-US" w:eastAsia="ja-JP"/>
+              </w:rPr>
+              <w:t xml:space="preserve"> de</w:t>
+            </w:r>
+            <w:bookmarkStart w:id="20" w:name="_GoBack"/>
+            <w:bookmarkEnd w:id="20"/>
+            <w:r>
+              <w:rPr>
+                <w:rFonts w:ascii="TimesNewRomanPSMT" w:eastAsiaTheme="minorHAnsi" w:hAnsi="TimesNewRomanPSMT" w:cstheme="minorBidi"/>
+                <w:color w:val="595959" w:themeColor="text1" w:themeTint="A6"/>
+                <w:sz w:val="28"/>
+                <w:szCs w:val="28"/>
+                <w:lang w:val="en-US" w:eastAsia="ja-JP"/>
+              </w:rPr>
+              <w:t>sign patern that</w:t>
+            </w:r>
+            <w:r>
+              <w:rPr>
+                <w:rFonts w:ascii="TimesNewRomanPSMT" w:eastAsiaTheme="minorHAnsi" w:hAnsi="TimesNewRomanPSMT" w:cstheme="minorBidi"/>
+                <w:color w:val="595959" w:themeColor="text1" w:themeTint="A6"/>
+                <w:sz w:val="28"/>
+                <w:szCs w:val="28"/>
+                <w:lang w:val="en-US" w:eastAsia="ja-JP"/>
+              </w:rPr>
+              <w:t> separates application into three components</w:t>
+            </w:r>
+            <w:r>
+              <w:rPr>
+                <w:rFonts w:ascii="TimesNewRomanPSMT" w:eastAsiaTheme="minorHAnsi" w:hAnsi="TimesNewRomanPSMT" w:cstheme="minorBidi"/>
+                <w:color w:val="595959" w:themeColor="text1" w:themeTint="A6"/>
+                <w:sz w:val="28"/>
+                <w:szCs w:val="28"/>
+                <w:lang w:val="en-US" w:eastAsia="ja-JP"/>
+              </w:rPr>
+              <w:t>.</w:t>
+            </w:r>
+          </w:p>
+        </w:tc>
+      </w:tr>
+      <w:tr>
+        <w:tc>
+          <w:tcPr>
+            <w:tcW w:w="1923" w:type="dxa"/>
+          </w:tcPr>
+          <w:p>
+            <w:pPr>
+              <w:pStyle w:val="NormalWeb"/>
+              <w:rPr>
+                <w:rFonts w:ascii="TimesNewRomanPSMT" w:eastAsiaTheme="minorHAnsi" w:hAnsi="TimesNewRomanPSMT" w:cstheme="minorBidi"/>
+                <w:color w:val="595959" w:themeColor="text1" w:themeTint="A6"/>
+                <w:sz w:val="28"/>
+                <w:szCs w:val="28"/>
+                <w:lang w:val="en-US" w:eastAsia="ja-JP"/>
+              </w:rPr>
+            </w:pPr>
+            <w:proofErr w:type="spellStart"/>
+            <w:r>
+              <w:rPr>
+                <w:rFonts w:ascii="TimesNewRomanPSMT" w:eastAsiaTheme="minorHAnsi" w:hAnsi="TimesNewRomanPSMT" w:cstheme="minorBidi"/>
+                <w:color w:val="595959" w:themeColor="text1" w:themeTint="A6"/>
+                <w:sz w:val="28"/>
+                <w:szCs w:val="28"/>
+                <w:lang w:val="en-US" w:eastAsia="ja-JP"/>
+              </w:rPr>
+              <w:t>Xcode</w:t>
+            </w:r>
+            <w:proofErr w:type="spellEnd"/>
+          </w:p>
+        </w:tc>
+        <w:tc>
+          <w:tcPr>
+            <w:tcW w:w="7556" w:type="dxa"/>
+          </w:tcPr>
+          <w:p>
+            <w:pPr>
+              <w:pStyle w:val="NormalWeb"/>
+              <w:shd w:val="clear" w:color="auto" w:fill="FFFFFF"/>
+              <w:rPr>
+                <w:rFonts w:ascii="TimesNewRomanPSMT" w:eastAsiaTheme="minorHAnsi" w:hAnsi="TimesNewRomanPSMT" w:cstheme="minorBidi"/>
+                <w:color w:val="595959" w:themeColor="text1" w:themeTint="A6"/>
+                <w:sz w:val="28"/>
+                <w:szCs w:val="28"/>
+                <w:lang w:val="en-US" w:eastAsia="ja-JP"/>
+              </w:rPr>
+            </w:pPr>
+            <w:r>
+              <w:rPr>
+                <w:rFonts w:ascii="TimesNewRomanPSMT" w:eastAsiaTheme="minorHAnsi" w:hAnsi="TimesNewRomanPSMT" w:cstheme="minorBidi"/>
+                <w:color w:val="595959" w:themeColor="text1" w:themeTint="A6"/>
+                <w:sz w:val="28"/>
+                <w:szCs w:val="28"/>
+                <w:lang w:val="en-US" w:eastAsia="ja-JP"/>
+              </w:rPr>
+              <w:t>I</w:t>
+            </w:r>
+            <w:r>
+              <w:rPr>
+                <w:rFonts w:ascii="TimesNewRomanPSMT" w:eastAsiaTheme="minorHAnsi" w:hAnsi="TimesNewRomanPSMT" w:cstheme="minorBidi"/>
+                <w:color w:val="595959" w:themeColor="text1" w:themeTint="A6"/>
+                <w:sz w:val="28"/>
+                <w:szCs w:val="28"/>
+                <w:lang w:val="en-US" w:eastAsia="ja-JP"/>
+              </w:rPr>
+              <w:t xml:space="preserve">s an integrated development environment for macOS containing a suite of software development tools developed by Apple for developing software for macOS, iOS, </w:t>
+            </w:r>
+            <w:proofErr w:type="spellStart"/>
+            <w:r>
+              <w:rPr>
+                <w:rFonts w:ascii="TimesNewRomanPSMT" w:eastAsiaTheme="minorHAnsi" w:hAnsi="TimesNewRomanPSMT" w:cstheme="minorBidi"/>
+                <w:color w:val="595959" w:themeColor="text1" w:themeTint="A6"/>
+                <w:sz w:val="28"/>
+                <w:szCs w:val="28"/>
+                <w:lang w:val="en-US" w:eastAsia="ja-JP"/>
+              </w:rPr>
+              <w:t>watchOS</w:t>
+            </w:r>
+            <w:proofErr w:type="spellEnd"/>
+            <w:r>
+              <w:rPr>
+                <w:rFonts w:ascii="TimesNewRomanPSMT" w:eastAsiaTheme="minorHAnsi" w:hAnsi="TimesNewRomanPSMT" w:cstheme="minorBidi"/>
+                <w:color w:val="595959" w:themeColor="text1" w:themeTint="A6"/>
+                <w:sz w:val="28"/>
+                <w:szCs w:val="28"/>
+                <w:lang w:val="en-US" w:eastAsia="ja-JP"/>
+              </w:rPr>
+              <w:t xml:space="preserve">, and </w:t>
+            </w:r>
+            <w:proofErr w:type="spellStart"/>
+            <w:proofErr w:type="gramStart"/>
+            <w:r>
+              <w:rPr>
+                <w:rFonts w:ascii="TimesNewRomanPSMT" w:eastAsiaTheme="minorHAnsi" w:hAnsi="TimesNewRomanPSMT" w:cstheme="minorBidi"/>
+                <w:color w:val="595959" w:themeColor="text1" w:themeTint="A6"/>
+                <w:sz w:val="28"/>
+                <w:szCs w:val="28"/>
+                <w:lang w:val="en-US" w:eastAsia="ja-JP"/>
+              </w:rPr>
+              <w:t>tvOS</w:t>
+            </w:r>
+            <w:proofErr w:type="spellEnd"/>
+            <w:r>
+              <w:rPr>
+                <w:rFonts w:ascii="TimesNewRomanPSMT" w:eastAsiaTheme="minorHAnsi" w:hAnsi="TimesNewRomanPSMT" w:cstheme="minorBidi"/>
+                <w:color w:val="595959" w:themeColor="text1" w:themeTint="A6"/>
+                <w:sz w:val="28"/>
+                <w:szCs w:val="28"/>
+                <w:lang w:val="en-US" w:eastAsia="ja-JP"/>
+              </w:rPr>
+              <w:t>.</w:t>
+            </w:r>
+            <w:proofErr w:type="gramEnd"/>
+            <w:r>
+              <w:rPr>
+                <w:rFonts w:ascii="TimesNewRomanPSMT" w:eastAsiaTheme="minorHAnsi" w:hAnsi="TimesNewRomanPSMT" w:cstheme="minorBidi"/>
+                <w:color w:val="595959" w:themeColor="text1" w:themeTint="A6"/>
+                <w:sz w:val="28"/>
+                <w:szCs w:val="28"/>
+                <w:lang w:val="en-US" w:eastAsia="ja-JP"/>
+              </w:rPr>
+              <w:t xml:space="preserve"> </w:t>
+            </w:r>
+          </w:p>
+        </w:tc>
+      </w:tr>
+      <w:tr>
+        <w:tc>
+          <w:tcPr>
+            <w:tcW w:w="1923" w:type="dxa"/>
+          </w:tcPr>
+          <w:p>
+            <w:pPr>
+              <w:pStyle w:val="NormalWeb"/>
+              <w:rPr>
+                <w:rFonts w:ascii="TimesNewRomanPSMT" w:eastAsiaTheme="minorHAnsi" w:hAnsi="TimesNewRomanPSMT" w:cstheme="minorBidi"/>
+                <w:color w:val="595959" w:themeColor="text1" w:themeTint="A6"/>
+                <w:sz w:val="28"/>
+                <w:szCs w:val="28"/>
+                <w:lang w:val="en-US" w:eastAsia="ja-JP"/>
+              </w:rPr>
+            </w:pPr>
+            <w:r>
+              <w:rPr>
+                <w:rFonts w:ascii="TimesNewRomanPSMT" w:eastAsiaTheme="minorHAnsi" w:hAnsi="TimesNewRomanPSMT" w:cstheme="minorBidi"/>
+                <w:color w:val="595959" w:themeColor="text1" w:themeTint="A6"/>
+                <w:sz w:val="28"/>
+                <w:szCs w:val="28"/>
+                <w:lang w:val="en-US" w:eastAsia="ja-JP"/>
+              </w:rPr>
+              <w:t>Swift</w:t>
+            </w:r>
+          </w:p>
+        </w:tc>
+        <w:tc>
+          <w:tcPr>
+            <w:tcW w:w="7556" w:type="dxa"/>
+          </w:tcPr>
+          <w:p>
+            <w:pPr>
+              <w:pStyle w:val="NormalWeb"/>
+              <w:rPr>
+                <w:rFonts w:ascii="TimesNewRomanPSMT" w:eastAsiaTheme="minorHAnsi" w:hAnsi="TimesNewRomanPSMT" w:cstheme="minorBidi"/>
+                <w:color w:val="595959" w:themeColor="text1" w:themeTint="A6"/>
+                <w:sz w:val="28"/>
+                <w:szCs w:val="28"/>
+                <w:lang w:val="en-US" w:eastAsia="ja-JP"/>
+              </w:rPr>
+            </w:pPr>
+            <w:r>
+              <w:rPr>
+                <w:rFonts w:ascii="TimesNewRomanPSMT" w:eastAsiaTheme="minorHAnsi" w:hAnsi="TimesNewRomanPSMT" w:cstheme="minorBidi"/>
+                <w:color w:val="595959" w:themeColor="text1" w:themeTint="A6"/>
+                <w:sz w:val="28"/>
+                <w:szCs w:val="28"/>
+                <w:lang w:val="en-US" w:eastAsia="ja-JP"/>
+              </w:rPr>
+              <w:t>I</w:t>
+            </w:r>
+            <w:r>
+              <w:rPr>
+                <w:rFonts w:ascii="TimesNewRomanPSMT" w:eastAsiaTheme="minorHAnsi" w:hAnsi="TimesNewRomanPSMT" w:cstheme="minorBidi"/>
+                <w:color w:val="595959" w:themeColor="text1" w:themeTint="A6"/>
+                <w:sz w:val="28"/>
+                <w:szCs w:val="28"/>
+                <w:lang w:val="en-US" w:eastAsia="ja-JP"/>
+              </w:rPr>
+              <w:t xml:space="preserve">s a general-purpose, multi-paradigm, compiled programming language developed by Apple Inc. for iOS, macOS, </w:t>
+            </w:r>
+            <w:proofErr w:type="spellStart"/>
+            <w:r>
+              <w:rPr>
+                <w:rFonts w:ascii="TimesNewRomanPSMT" w:eastAsiaTheme="minorHAnsi" w:hAnsi="TimesNewRomanPSMT" w:cstheme="minorBidi"/>
+                <w:color w:val="595959" w:themeColor="text1" w:themeTint="A6"/>
+                <w:sz w:val="28"/>
+                <w:szCs w:val="28"/>
+                <w:lang w:val="en-US" w:eastAsia="ja-JP"/>
+              </w:rPr>
+              <w:t>watchOS</w:t>
+            </w:r>
+            <w:proofErr w:type="spellEnd"/>
+            <w:r>
+              <w:rPr>
+                <w:rFonts w:ascii="TimesNewRomanPSMT" w:eastAsiaTheme="minorHAnsi" w:hAnsi="TimesNewRomanPSMT" w:cstheme="minorBidi"/>
+                <w:color w:val="595959" w:themeColor="text1" w:themeTint="A6"/>
+                <w:sz w:val="28"/>
+                <w:szCs w:val="28"/>
+                <w:lang w:val="en-US" w:eastAsia="ja-JP"/>
+              </w:rPr>
+              <w:t xml:space="preserve">, </w:t>
+            </w:r>
+            <w:proofErr w:type="spellStart"/>
+            <w:r>
+              <w:rPr>
+                <w:rFonts w:ascii="TimesNewRomanPSMT" w:eastAsiaTheme="minorHAnsi" w:hAnsi="TimesNewRomanPSMT" w:cstheme="minorBidi"/>
+                <w:color w:val="595959" w:themeColor="text1" w:themeTint="A6"/>
+                <w:sz w:val="28"/>
+                <w:szCs w:val="28"/>
+                <w:lang w:val="en-US" w:eastAsia="ja-JP"/>
+              </w:rPr>
+              <w:t>tvOS</w:t>
+            </w:r>
+            <w:proofErr w:type="spellEnd"/>
+            <w:r>
+              <w:rPr>
+                <w:rFonts w:ascii="TimesNewRomanPSMT" w:eastAsiaTheme="minorHAnsi" w:hAnsi="TimesNewRomanPSMT" w:cstheme="minorBidi"/>
+                <w:color w:val="595959" w:themeColor="text1" w:themeTint="A6"/>
+                <w:sz w:val="28"/>
+                <w:szCs w:val="28"/>
+                <w:lang w:val="en-US" w:eastAsia="ja-JP"/>
+              </w:rPr>
+              <w:t>.</w:t>
+            </w:r>
+          </w:p>
+        </w:tc>
+      </w:tr>
+      <w:tr>
+        <w:tc>
+          <w:tcPr>
+            <w:tcW w:w="1923" w:type="dxa"/>
+          </w:tcPr>
+          <w:p>
+            <w:pPr>
+              <w:pStyle w:val="NormalWeb"/>
+              <w:rPr>
+                <w:rFonts w:ascii="TimesNewRomanPSMT" w:eastAsiaTheme="minorHAnsi" w:hAnsi="TimesNewRomanPSMT" w:cstheme="minorBidi"/>
+                <w:color w:val="595959" w:themeColor="text1" w:themeTint="A6"/>
+                <w:sz w:val="28"/>
+                <w:szCs w:val="28"/>
+                <w:lang w:val="en-US" w:eastAsia="ja-JP"/>
+              </w:rPr>
+            </w:pPr>
+            <w:proofErr w:type="spellStart"/>
+            <w:r>
+              <w:rPr>
+                <w:rFonts w:ascii="TimesNewRomanPSMT" w:eastAsiaTheme="minorHAnsi" w:hAnsi="TimesNewRomanPSMT" w:cstheme="minorBidi"/>
+                <w:color w:val="595959" w:themeColor="text1" w:themeTint="A6"/>
+                <w:sz w:val="28"/>
+                <w:szCs w:val="28"/>
+                <w:lang w:val="en-US" w:eastAsia="ja-JP"/>
+              </w:rPr>
+              <w:t>CoreData</w:t>
+            </w:r>
+            <w:proofErr w:type="spellEnd"/>
+          </w:p>
+        </w:tc>
+        <w:tc>
+          <w:tcPr>
+            <w:tcW w:w="7556" w:type="dxa"/>
+          </w:tcPr>
+          <w:p>
+            <w:pPr>
+              <w:rPr>
+                <w:rFonts w:ascii="TimesNewRomanPSMT" w:eastAsiaTheme="minorHAnsi" w:hAnsi="TimesNewRomanPSMT" w:cstheme="minorBidi"/>
+                <w:color w:val="595959" w:themeColor="text1" w:themeTint="A6"/>
+                <w:sz w:val="28"/>
+                <w:szCs w:val="28"/>
+                <w:lang w:val="en-US" w:eastAsia="ja-JP"/>
+              </w:rPr>
+            </w:pPr>
+            <w:r>
+              <w:rPr>
+                <w:rFonts w:ascii="TimesNewRomanPSMT" w:eastAsiaTheme="minorHAnsi" w:hAnsi="TimesNewRomanPSMT" w:cstheme="minorBidi"/>
+                <w:color w:val="595959" w:themeColor="text1" w:themeTint="A6"/>
+                <w:sz w:val="28"/>
+                <w:szCs w:val="28"/>
+                <w:lang w:val="en-US" w:eastAsia="ja-JP"/>
+              </w:rPr>
+              <w:t>I</w:t>
+            </w:r>
+            <w:r>
+              <w:rPr>
+                <w:rFonts w:ascii="TimesNewRomanPSMT" w:eastAsiaTheme="minorHAnsi" w:hAnsi="TimesNewRomanPSMT" w:cstheme="minorBidi"/>
+                <w:color w:val="595959" w:themeColor="text1" w:themeTint="A6"/>
+                <w:sz w:val="28"/>
+                <w:szCs w:val="28"/>
+                <w:lang w:val="en-US" w:eastAsia="ja-JP"/>
+              </w:rPr>
+              <w:t>s an object graph and persistence framework provided by Apple in the macOS</w:t>
+            </w:r>
+            <w:r>
+              <w:rPr>
+                <w:rFonts w:ascii="TimesNewRomanPSMT" w:eastAsiaTheme="minorHAnsi" w:hAnsi="TimesNewRomanPSMT" w:cstheme="minorBidi"/>
+                <w:color w:val="595959" w:themeColor="text1" w:themeTint="A6"/>
+                <w:sz w:val="28"/>
+                <w:szCs w:val="28"/>
+                <w:lang w:val="en-US" w:eastAsia="ja-JP"/>
+              </w:rPr>
+              <w:t xml:space="preserve"> to persist data in the </w:t>
+            </w:r>
+            <w:proofErr w:type="gramStart"/>
+            <w:r>
+              <w:rPr>
+                <w:rFonts w:ascii="TimesNewRomanPSMT" w:eastAsiaTheme="minorHAnsi" w:hAnsi="TimesNewRomanPSMT" w:cstheme="minorBidi"/>
+                <w:color w:val="595959" w:themeColor="text1" w:themeTint="A6"/>
+                <w:sz w:val="28"/>
+                <w:szCs w:val="28"/>
+                <w:lang w:val="en-US" w:eastAsia="ja-JP"/>
+              </w:rPr>
+              <w:t>device.</w:t>
+            </w:r>
+            <w:proofErr w:type="gramEnd"/>
+          </w:p>
+        </w:tc>
+      </w:tr>
+      <w:tr>
+        <w:tc>
+          <w:tcPr>
+            <w:tcW w:w="1923" w:type="dxa"/>
+          </w:tcPr>
+          <w:p>
+            <w:pPr>
+              <w:pStyle w:val="NormalWeb"/>
+              <w:rPr>
+                <w:rFonts w:ascii="TimesNewRomanPSMT" w:eastAsiaTheme="minorHAnsi" w:hAnsi="TimesNewRomanPSMT" w:cstheme="minorBidi"/>
+                <w:color w:val="595959" w:themeColor="text1" w:themeTint="A6"/>
+                <w:sz w:val="28"/>
+                <w:szCs w:val="28"/>
+                <w:lang w:val="en-US" w:eastAsia="ja-JP"/>
+              </w:rPr>
+            </w:pPr>
+            <w:proofErr w:type="spellStart"/>
+            <w:r>
+              <w:rPr>
+                <w:rFonts w:ascii="TimesNewRomanPSMT" w:eastAsiaTheme="minorHAnsi" w:hAnsi="TimesNewRomanPSMT" w:cstheme="minorBidi"/>
+                <w:color w:val="595959" w:themeColor="text1" w:themeTint="A6"/>
+                <w:sz w:val="28"/>
+                <w:szCs w:val="28"/>
+                <w:lang w:val="en-US" w:eastAsia="ja-JP"/>
+              </w:rPr>
+              <w:t>TabBarController</w:t>
+            </w:r>
+            <w:proofErr w:type="spellEnd"/>
+          </w:p>
+        </w:tc>
+        <w:tc>
+          <w:tcPr>
+            <w:tcW w:w="7556" w:type="dxa"/>
+          </w:tcPr>
+          <w:p>
+            <w:pPr>
+              <w:rPr>
+                <w:rFonts w:ascii="TimesNewRomanPSMT" w:eastAsiaTheme="minorHAnsi" w:hAnsi="TimesNewRomanPSMT" w:cstheme="minorBidi"/>
+                <w:color w:val="595959" w:themeColor="text1" w:themeTint="A6"/>
+                <w:sz w:val="28"/>
+                <w:szCs w:val="28"/>
+                <w:lang w:val="en-US" w:eastAsia="ja-JP"/>
+              </w:rPr>
+            </w:pPr>
+            <w:r>
+              <w:rPr>
+                <w:rFonts w:ascii="TimesNewRomanPSMT" w:eastAsiaTheme="minorHAnsi" w:hAnsi="TimesNewRomanPSMT" w:cstheme="minorBidi"/>
+                <w:color w:val="595959" w:themeColor="text1" w:themeTint="A6"/>
+                <w:sz w:val="28"/>
+                <w:szCs w:val="28"/>
+                <w:lang w:val="en-US" w:eastAsia="ja-JP"/>
+              </w:rPr>
+              <w:t>I</w:t>
+            </w:r>
+            <w:r>
+              <w:rPr>
+                <w:rFonts w:ascii="TimesNewRomanPSMT" w:eastAsiaTheme="minorHAnsi" w:hAnsi="TimesNewRomanPSMT" w:cstheme="minorBidi"/>
+                <w:color w:val="595959" w:themeColor="text1" w:themeTint="A6"/>
+                <w:sz w:val="28"/>
+                <w:szCs w:val="28"/>
+                <w:lang w:val="en-US" w:eastAsia="ja-JP"/>
+              </w:rPr>
+              <w:t>s a powerful UI component for iOS apps. It's a container view, and</w:t>
+            </w:r>
+            <w:r>
+              <w:rPr>
+                <w:rFonts w:ascii="TimesNewRomanPSMT" w:eastAsiaTheme="minorHAnsi" w:hAnsi="TimesNewRomanPSMT" w:cstheme="minorBidi"/>
+                <w:color w:val="595959" w:themeColor="text1" w:themeTint="A6"/>
+                <w:sz w:val="28"/>
+                <w:szCs w:val="28"/>
+                <w:lang w:val="en-US" w:eastAsia="ja-JP"/>
+              </w:rPr>
+              <w:t xml:space="preserve"> is </w:t>
+            </w:r>
+            <w:r>
+              <w:rPr>
+                <w:rFonts w:ascii="TimesNewRomanPSMT" w:eastAsiaTheme="minorHAnsi" w:hAnsi="TimesNewRomanPSMT" w:cstheme="minorBidi"/>
+                <w:color w:val="595959" w:themeColor="text1" w:themeTint="A6"/>
+                <w:sz w:val="28"/>
+                <w:szCs w:val="28"/>
+                <w:lang w:val="en-US" w:eastAsia="ja-JP"/>
+              </w:rPr>
+              <w:t>use</w:t>
+            </w:r>
+            <w:r>
+              <w:rPr>
+                <w:rFonts w:ascii="TimesNewRomanPSMT" w:eastAsiaTheme="minorHAnsi" w:hAnsi="TimesNewRomanPSMT" w:cstheme="minorBidi"/>
+                <w:color w:val="595959" w:themeColor="text1" w:themeTint="A6"/>
+                <w:sz w:val="28"/>
+                <w:szCs w:val="28"/>
+                <w:lang w:val="en-US" w:eastAsia="ja-JP"/>
+              </w:rPr>
+              <w:t>d</w:t>
+            </w:r>
+            <w:r>
+              <w:rPr>
+                <w:rFonts w:ascii="TimesNewRomanPSMT" w:eastAsiaTheme="minorHAnsi" w:hAnsi="TimesNewRomanPSMT" w:cstheme="minorBidi"/>
+                <w:color w:val="595959" w:themeColor="text1" w:themeTint="A6"/>
+                <w:sz w:val="28"/>
+                <w:szCs w:val="28"/>
+                <w:lang w:val="en-US" w:eastAsia="ja-JP"/>
+              </w:rPr>
+              <w:t xml:space="preserve"> to group view controllers together.</w:t>
+            </w:r>
+          </w:p>
+        </w:tc>
+      </w:tr>
+    </w:tbl>
     <w:p>
       <w:pPr>
         <w:pStyle w:val="NormalWeb"/>
@@ -6519,7 +7262,7 @@
   <w:style w:type="paragraph" w:default="1" w:styleId="Normal">
     <w:name w:val="Normal"/>
     <w:qFormat/>
-    <w:rsid w:val="003A6F40"/>
+    <w:rsid w:val="002901BB"/>
     <w:rPr>
       <w:rFonts w:ascii="Times New Roman" w:eastAsia="Times New Roman" w:hAnsi="Times New Roman" w:cs="Times New Roman"/>
     </w:rPr>
@@ -6845,6 +7588,22 @@
       <w:u w:val="single"/>
     </w:rPr>
   </w:style>
+  <w:style w:type="character" w:customStyle="1" w:styleId="apple-converted-space">
+    <w:name w:val="apple-converted-space"/>
+    <w:basedOn w:val="DefaultParagraphFont"/>
+    <w:rsid w:val="00797CA7"/>
+  </w:style>
+  <w:style w:type="character" w:styleId="Emphasis">
+    <w:name w:val="Emphasis"/>
+    <w:basedOn w:val="DefaultParagraphFont"/>
+    <w:uiPriority w:val="20"/>
+    <w:qFormat/>
+    <w:rsid w:val="002901BB"/>
+    <w:rPr>
+      <w:i/>
+      <w:iCs/>
+    </w:rPr>
+  </w:style>
 </w:styles>
 </file>
 

</xml_diff>